<commit_message>
Cartellone: RFT - FINITA
</commit_message>
<xml_diff>
--- a/Cartellone/risorse/Germania-Ovest/ostpolitik/box.docx
+++ b/Cartellone/risorse/Germania-Ovest/ostpolitik/box.docx
@@ -207,7 +207,7 @@
                     </pic:cNvPicPr>
                   </pic:nvPicPr>
                   <pic:blipFill>
-                    <a:blip r:embed="rId4">
+                    <a:blip r:embed="rId5">
                       <a:extLst>
                         <a:ext uri="{28A0092B-C50C-407E-A947-70E740481C1C}">
                           <a14:useLocalDpi xmlns:a14="http://schemas.microsoft.com/office/drawing/2010/main" val="0"/>
@@ -343,65 +343,43 @@
         <w:rPr>
           <w:sz w:val="24"/>
         </w:rPr>
-        <w:t xml:space="preserve">La Ostpolitik fu la politica estera… </w:t>
-      </w:r>
-    </w:p>
-    <w:p>
-      <w:pPr>
-        <w:ind w:left="142" w:right="141"/>
-      </w:pPr>
-    </w:p>
-    <w:p>
-      <w:pPr>
-        <w:ind w:left="142" w:right="141"/>
-      </w:pPr>
-      <w:bookmarkStart w:id="0" w:name="_GoBack"/>
-      <w:bookmarkEnd w:id="0"/>
-    </w:p>
-    <w:p>
-      <w:pPr>
-        <w:ind w:left="142" w:right="141"/>
-      </w:pPr>
-    </w:p>
-    <w:p>
-      <w:pPr>
-        <w:ind w:left="142" w:right="141"/>
-      </w:pPr>
-    </w:p>
-    <w:p>
-      <w:pPr>
-        <w:ind w:left="142" w:right="141"/>
-      </w:pPr>
-    </w:p>
-    <w:p>
-      <w:pPr>
-        <w:ind w:left="142" w:right="141"/>
-      </w:pPr>
-    </w:p>
-    <w:p>
-      <w:pPr>
-        <w:ind w:left="142" w:right="141"/>
-      </w:pPr>
-    </w:p>
-    <w:p>
-      <w:pPr>
-        <w:ind w:left="142" w:right="141"/>
-      </w:pPr>
-    </w:p>
-    <w:p>
-      <w:pPr>
-        <w:ind w:left="142" w:right="141"/>
-      </w:pPr>
-    </w:p>
-    <w:p>
-      <w:pPr>
-        <w:ind w:left="142" w:right="141"/>
-      </w:pPr>
-    </w:p>
-    <w:p>
-      <w:pPr>
-        <w:ind w:left="142" w:right="141"/>
-      </w:pPr>
+        <w:t>La Os</w:t>
+      </w:r>
+      <w:r>
+        <w:rPr>
+          <w:sz w:val="24"/>
+        </w:rPr>
+        <w:t>tpolitik fu la politica estera adotta da Brandt. Questa mirava ad avvicinare i rapporti con la Germania dell’Est (DDR), proiettandosi verso una prossima unione nazionale, avvenuta nel 1989.</w:t>
+      </w:r>
+      <w:r>
+        <w:rPr>
+          <w:sz w:val="24"/>
+        </w:rPr>
+        <w:br/>
+      </w:r>
+    </w:p>
+    <w:p>
+      <w:pPr>
+        <w:ind w:left="142" w:right="141"/>
+      </w:pPr>
+      <w:r>
+        <w:rPr>
+          <w:sz w:val="24"/>
+        </w:rPr>
+        <w:t xml:space="preserve">Nell’ambito globale, secondo Brandt, </w:t>
+      </w:r>
+      <w:r>
+        <w:rPr>
+          <w:sz w:val="24"/>
+        </w:rPr>
+        <w:t>avrebbe dovuto contribuire al crollo della cortina di ferro attraverso la penetrazione della tecnologia, della cultura e dei principi della società occidentale</w:t>
+      </w:r>
+      <w:r>
+        <w:rPr>
+          <w:sz w:val="24"/>
+        </w:rPr>
+        <w:t>.</w:t>
+      </w:r>
     </w:p>
     <w:p>
       <w:pPr>
@@ -426,28 +404,256 @@
           <w:i/>
           <w:sz w:val="28"/>
         </w:rPr>
+        <w:t>Uno strumento di politica</w:t>
+      </w:r>
+    </w:p>
+    <w:p>
+      <w:pPr>
+        <w:ind w:left="142" w:right="141"/>
+        <w:rPr>
+          <w:sz w:val="24"/>
+        </w:rPr>
+      </w:pPr>
+      <w:r>
+        <w:rPr>
+          <w:sz w:val="24"/>
+        </w:rPr>
+        <w:t>Durante le elezioni del 1972 la Ostpolitik divenne l’elemento portante della propaganda di Brandt.</w:t>
+      </w:r>
+    </w:p>
+    <w:p>
+      <w:pPr>
+        <w:ind w:right="141"/>
+      </w:pPr>
+    </w:p>
+    <w:p>
+      <w:pPr>
+        <w:pBdr>
+          <w:bottom w:val="single" w:sz="4" w:space="1" w:color="auto"/>
+        </w:pBdr>
+        <w:ind w:left="142" w:right="141"/>
+        <w:rPr>
+          <w:b/>
+          <w:i/>
+          <w:sz w:val="28"/>
+        </w:rPr>
+      </w:pPr>
+      <w:r>
+        <w:rPr>
+          <w:b/>
+          <w:i/>
+          <w:sz w:val="28"/>
+        </w:rPr>
         <w:lastRenderedPageBreak/>
         <w:t>I trattati</w:t>
       </w:r>
     </w:p>
     <w:p>
       <w:pPr>
-        <w:ind w:left="142" w:right="141"/>
-        <w:rPr>
-          <w:sz w:val="24"/>
-        </w:rPr>
-      </w:pPr>
-      <w:r>
-        <w:rPr>
-          <w:sz w:val="24"/>
-        </w:rPr>
-        <w:t>Testo…</w:t>
-      </w:r>
-    </w:p>
-    <w:p>
-      <w:pPr>
-        <w:ind w:left="142" w:right="141"/>
-      </w:pPr>
+        <w:pStyle w:val="Paragrafoelenco"/>
+        <w:numPr>
+          <w:ilvl w:val="0"/>
+          <w:numId w:val="1"/>
+        </w:numPr>
+        <w:ind w:left="567" w:right="141" w:hanging="294"/>
+      </w:pPr>
+      <w:r>
+        <w:rPr>
+          <w:b/>
+        </w:rPr>
+        <w:t>Incontro Brandt-Kassel (1970)</w:t>
+      </w:r>
+      <w:r>
+        <w:br/>
+        <w:t>L’occidente riconosce la DDR come stato.</w:t>
+      </w:r>
+    </w:p>
+    <w:p>
+      <w:pPr>
+        <w:pStyle w:val="Paragrafoelenco"/>
+        <w:ind w:left="567" w:right="141"/>
+        <w:rPr>
+          <w:sz w:val="12"/>
+        </w:rPr>
+      </w:pPr>
+    </w:p>
+    <w:p>
+      <w:pPr>
+        <w:pStyle w:val="Paragrafoelenco"/>
+        <w:numPr>
+          <w:ilvl w:val="0"/>
+          <w:numId w:val="1"/>
+        </w:numPr>
+        <w:ind w:left="567" w:right="141" w:hanging="294"/>
+      </w:pPr>
+      <w:r>
+        <w:rPr>
+          <w:b/>
+        </w:rPr>
+        <w:t>T</w:t>
+      </w:r>
+      <w:r>
+        <w:rPr>
+          <w:b/>
+        </w:rPr>
+        <w:t>rattato di Mosca (agosto 1970)</w:t>
+      </w:r>
+      <w:r>
+        <w:br/>
+        <w:t>La RFT riconosce il confine Order-</w:t>
+      </w:r>
+      <w:proofErr w:type="spellStart"/>
+      <w:r>
+        <w:t>Neisse</w:t>
+      </w:r>
+      <w:proofErr w:type="spellEnd"/>
+      <w:r>
+        <w:t>.</w:t>
+      </w:r>
+    </w:p>
+    <w:p>
+      <w:pPr>
+        <w:pStyle w:val="Paragrafoelenco"/>
+        <w:ind w:left="567" w:right="141"/>
+        <w:rPr>
+          <w:sz w:val="12"/>
+        </w:rPr>
+      </w:pPr>
+    </w:p>
+    <w:p>
+      <w:pPr>
+        <w:pStyle w:val="Paragrafoelenco"/>
+        <w:numPr>
+          <w:ilvl w:val="0"/>
+          <w:numId w:val="1"/>
+        </w:numPr>
+        <w:ind w:left="567" w:right="141" w:hanging="294"/>
+      </w:pPr>
+      <w:r>
+        <w:rPr>
+          <w:b/>
+        </w:rPr>
+        <w:t>Trattato di Berlino (settembre 1971)</w:t>
+      </w:r>
+      <w:r>
+        <w:br/>
+        <w:t>Berlino non può divenire la capitale della RFT, in cambio la DDR (URSS) si impe</w:t>
+      </w:r>
+      <w:r>
+        <w:t>gna ad evitare nuove escalation</w:t>
+      </w:r>
+    </w:p>
+    <w:p>
+      <w:pPr>
+        <w:pStyle w:val="Paragrafoelenco"/>
+        <w:ind w:left="567" w:right="141"/>
+        <w:rPr>
+          <w:sz w:val="12"/>
+        </w:rPr>
+      </w:pPr>
+    </w:p>
+    <w:p>
+      <w:pPr>
+        <w:pStyle w:val="Paragrafoelenco"/>
+        <w:numPr>
+          <w:ilvl w:val="0"/>
+          <w:numId w:val="1"/>
+        </w:numPr>
+        <w:ind w:left="567" w:right="141" w:hanging="294"/>
+      </w:pPr>
+      <w:r>
+        <w:rPr>
+          <w:b/>
+        </w:rPr>
+        <w:t>Accordo sui transiti (dicembre 1971)</w:t>
+      </w:r>
+      <w:r>
+        <w:br/>
+      </w:r>
+      <w:r>
+        <w:t>Venne permesso ai cittadini di attraversare il muro solo in casi speciali</w:t>
+      </w:r>
+    </w:p>
+    <w:p>
+      <w:pPr>
+        <w:pStyle w:val="Paragrafoelenco"/>
+        <w:ind w:left="567" w:right="141"/>
+        <w:rPr>
+          <w:sz w:val="12"/>
+        </w:rPr>
+      </w:pPr>
+    </w:p>
+    <w:p>
+      <w:pPr>
+        <w:pStyle w:val="Paragrafoelenco"/>
+        <w:numPr>
+          <w:ilvl w:val="0"/>
+          <w:numId w:val="1"/>
+        </w:numPr>
+        <w:ind w:left="567" w:right="141" w:hanging="294"/>
+        <w:rPr>
+          <w:b/>
+        </w:rPr>
+      </w:pPr>
+      <w:r>
+        <w:rPr>
+          <w:b/>
+        </w:rPr>
+        <w:t>Trattato fondamentale (dicembre 1972)</w:t>
+      </w:r>
+    </w:p>
+    <w:p>
+      <w:pPr>
+        <w:pStyle w:val="Paragrafoelenco"/>
+        <w:ind w:left="567" w:right="141"/>
+        <w:rPr>
+          <w:sz w:val="12"/>
+        </w:rPr>
+      </w:pPr>
+      <w:r>
+        <w:t>Scambio di rappresentanti politici fra RFT e DDR</w:t>
+      </w:r>
+      <w:r>
+        <w:br/>
+      </w:r>
+    </w:p>
+    <w:p>
+      <w:pPr>
+        <w:pStyle w:val="Paragrafoelenco"/>
+        <w:numPr>
+          <w:ilvl w:val="0"/>
+          <w:numId w:val="1"/>
+        </w:numPr>
+        <w:ind w:left="567" w:right="141" w:hanging="294"/>
+        <w:rPr>
+          <w:b/>
+        </w:rPr>
+      </w:pPr>
+      <w:r>
+        <w:rPr>
+          <w:b/>
+        </w:rPr>
+        <w:t>Trattato di Praga (1973)</w:t>
+      </w:r>
+    </w:p>
+    <w:p>
+      <w:pPr>
+        <w:pStyle w:val="Paragrafoelenco"/>
+        <w:ind w:left="567" w:right="141"/>
+      </w:pPr>
+      <w:r>
+        <w:t>La pace con la Cec</w:t>
+      </w:r>
+      <w:bookmarkStart w:id="0" w:name="_GoBack"/>
+      <w:bookmarkEnd w:id="0"/>
+      <w:r>
+        <w:t xml:space="preserve">oslovacchia: rinuncia ai </w:t>
+      </w:r>
+      <w:proofErr w:type="spellStart"/>
+      <w:r>
+        <w:t>Sudeti</w:t>
+      </w:r>
+      <w:proofErr w:type="spellEnd"/>
     </w:p>
     <w:sectPr>
       <w:pgSz w:w="5103" w:h="6804" w:code="9"/>
@@ -457,6 +663,127 @@
     </w:sectPr>
   </w:body>
 </w:document>
+</file>
+
+<file path=word/numbering.xml><?xml version="1.0" encoding="utf-8"?>
+<w:numbering xmlns:wpc="http://schemas.microsoft.com/office/word/2010/wordprocessingCanvas" xmlns:cx="http://schemas.microsoft.com/office/drawing/2014/chartex" xmlns:mc="http://schemas.openxmlformats.org/markup-compatibility/2006" xmlns:o="urn:schemas-microsoft-com:office:office" xmlns:r="http://schemas.openxmlformats.org/officeDocument/2006/relationships" xmlns:m="http://schemas.openxmlformats.org/officeDocument/2006/math" xmlns:v="urn:schemas-microsoft-com:vml" xmlns:wp14="http://schemas.microsoft.com/office/word/2010/wordprocessingDrawing" xmlns:wp="http://schemas.openxmlformats.org/drawingml/2006/wordprocessingDrawing" xmlns:w10="urn:schemas-microsoft-com:office:word" xmlns:w="http://schemas.openxmlformats.org/wordprocessingml/2006/main" xmlns:w14="http://schemas.microsoft.com/office/word/2010/wordml" xmlns:w15="http://schemas.microsoft.com/office/word/2012/wordml" xmlns:w16se="http://schemas.microsoft.com/office/word/2015/wordml/symex" xmlns:wpg="http://schemas.microsoft.com/office/word/2010/wordprocessingGroup" xmlns:wpi="http://schemas.microsoft.com/office/word/2010/wordprocessingInk" xmlns:wne="http://schemas.microsoft.com/office/word/2006/wordml" xmlns:wps="http://schemas.microsoft.com/office/word/2010/wordprocessingShape" mc:Ignorable="w14 w15 w16se wp14">
+  <w:abstractNum w:abstractNumId="0" w15:restartNumberingAfterBreak="0">
+    <w:nsid w:val="02DF540B"/>
+    <w:multiLevelType w:val="hybridMultilevel"/>
+    <w:tmpl w:val="C02285D4"/>
+    <w:lvl w:ilvl="0" w:tplc="04100005">
+      <w:start w:val="1"/>
+      <w:numFmt w:val="bullet"/>
+      <w:lvlText w:val=""/>
+      <w:lvlJc w:val="left"/>
+      <w:pPr>
+        <w:ind w:left="862" w:hanging="360"/>
+      </w:pPr>
+      <w:rPr>
+        <w:rFonts w:ascii="Wingdings" w:hAnsi="Wingdings" w:hint="default"/>
+      </w:rPr>
+    </w:lvl>
+    <w:lvl w:ilvl="1" w:tplc="04100003" w:tentative="1">
+      <w:start w:val="1"/>
+      <w:numFmt w:val="bullet"/>
+      <w:lvlText w:val="o"/>
+      <w:lvlJc w:val="left"/>
+      <w:pPr>
+        <w:ind w:left="1582" w:hanging="360"/>
+      </w:pPr>
+      <w:rPr>
+        <w:rFonts w:ascii="Courier New" w:hAnsi="Courier New" w:cs="Courier New" w:hint="default"/>
+      </w:rPr>
+    </w:lvl>
+    <w:lvl w:ilvl="2" w:tplc="04100005" w:tentative="1">
+      <w:start w:val="1"/>
+      <w:numFmt w:val="bullet"/>
+      <w:lvlText w:val=""/>
+      <w:lvlJc w:val="left"/>
+      <w:pPr>
+        <w:ind w:left="2302" w:hanging="360"/>
+      </w:pPr>
+      <w:rPr>
+        <w:rFonts w:ascii="Wingdings" w:hAnsi="Wingdings" w:hint="default"/>
+      </w:rPr>
+    </w:lvl>
+    <w:lvl w:ilvl="3" w:tplc="04100001" w:tentative="1">
+      <w:start w:val="1"/>
+      <w:numFmt w:val="bullet"/>
+      <w:lvlText w:val=""/>
+      <w:lvlJc w:val="left"/>
+      <w:pPr>
+        <w:ind w:left="3022" w:hanging="360"/>
+      </w:pPr>
+      <w:rPr>
+        <w:rFonts w:ascii="Symbol" w:hAnsi="Symbol" w:hint="default"/>
+      </w:rPr>
+    </w:lvl>
+    <w:lvl w:ilvl="4" w:tplc="04100003" w:tentative="1">
+      <w:start w:val="1"/>
+      <w:numFmt w:val="bullet"/>
+      <w:lvlText w:val="o"/>
+      <w:lvlJc w:val="left"/>
+      <w:pPr>
+        <w:ind w:left="3742" w:hanging="360"/>
+      </w:pPr>
+      <w:rPr>
+        <w:rFonts w:ascii="Courier New" w:hAnsi="Courier New" w:cs="Courier New" w:hint="default"/>
+      </w:rPr>
+    </w:lvl>
+    <w:lvl w:ilvl="5" w:tplc="04100005" w:tentative="1">
+      <w:start w:val="1"/>
+      <w:numFmt w:val="bullet"/>
+      <w:lvlText w:val=""/>
+      <w:lvlJc w:val="left"/>
+      <w:pPr>
+        <w:ind w:left="4462" w:hanging="360"/>
+      </w:pPr>
+      <w:rPr>
+        <w:rFonts w:ascii="Wingdings" w:hAnsi="Wingdings" w:hint="default"/>
+      </w:rPr>
+    </w:lvl>
+    <w:lvl w:ilvl="6" w:tplc="04100001" w:tentative="1">
+      <w:start w:val="1"/>
+      <w:numFmt w:val="bullet"/>
+      <w:lvlText w:val=""/>
+      <w:lvlJc w:val="left"/>
+      <w:pPr>
+        <w:ind w:left="5182" w:hanging="360"/>
+      </w:pPr>
+      <w:rPr>
+        <w:rFonts w:ascii="Symbol" w:hAnsi="Symbol" w:hint="default"/>
+      </w:rPr>
+    </w:lvl>
+    <w:lvl w:ilvl="7" w:tplc="04100003" w:tentative="1">
+      <w:start w:val="1"/>
+      <w:numFmt w:val="bullet"/>
+      <w:lvlText w:val="o"/>
+      <w:lvlJc w:val="left"/>
+      <w:pPr>
+        <w:ind w:left="5902" w:hanging="360"/>
+      </w:pPr>
+      <w:rPr>
+        <w:rFonts w:ascii="Courier New" w:hAnsi="Courier New" w:cs="Courier New" w:hint="default"/>
+      </w:rPr>
+    </w:lvl>
+    <w:lvl w:ilvl="8" w:tplc="04100005" w:tentative="1">
+      <w:start w:val="1"/>
+      <w:numFmt w:val="bullet"/>
+      <w:lvlText w:val=""/>
+      <w:lvlJc w:val="left"/>
+      <w:pPr>
+        <w:ind w:left="6622" w:hanging="360"/>
+      </w:pPr>
+      <w:rPr>
+        <w:rFonts w:ascii="Wingdings" w:hAnsi="Wingdings" w:hint="default"/>
+      </w:rPr>
+    </w:lvl>
+  </w:abstractNum>
+  <w:num w:numId="1">
+    <w:abstractNumId w:val="0"/>
+  </w:num>
+</w:numbering>
 </file>
 
 <file path=word/styles.xml><?xml version="1.0" encoding="utf-8"?>
@@ -880,6 +1207,17 @@
     <w:semiHidden/>
     <w:unhideWhenUsed/>
   </w:style>
+  <w:style w:type="paragraph" w:styleId="Paragrafoelenco">
+    <w:name w:val="List Paragraph"/>
+    <w:basedOn w:val="Normale"/>
+    <w:uiPriority w:val="34"/>
+    <w:qFormat/>
+    <w:rsid w:val="00A92355"/>
+    <w:pPr>
+      <w:ind w:left="720"/>
+      <w:contextualSpacing/>
+    </w:pPr>
+  </w:style>
 </w:styles>
 </file>
 

</xml_diff>